<commit_message>
Meeting minutes from weekly status meeting.
</commit_message>
<xml_diff>
--- a/project_management/internal_meetings/2011/20111122_team_meeting.docx
+++ b/project_management/internal_meetings/2011/20111122_team_meeting.docx
@@ -6,8 +6,18 @@
       <w:pPr>
         <w:pStyle w:val="Heading1"/>
       </w:pPr>
-      <w:r>
-        <w:t xml:space="preserve">caArray-caIntegrator – Status </w:t>
+      <w:proofErr w:type="spellStart"/>
+      <w:proofErr w:type="gramStart"/>
+      <w:r>
+        <w:t>caArray</w:t>
+      </w:r>
+      <w:proofErr w:type="gramEnd"/>
+      <w:r>
+        <w:t>-caIntegrator</w:t>
+      </w:r>
+      <w:proofErr w:type="spellEnd"/>
+      <w:r>
+        <w:t xml:space="preserve"> – Status </w:t>
       </w:r>
       <w:r>
         <w:t>Meeting</w:t>
@@ -142,8 +152,17 @@
                 <w:rFonts w:asciiTheme="majorHAnsi" w:eastAsiaTheme="minorHAnsi" w:hAnsiTheme="majorHAnsi" w:cstheme="minorBidi"/>
                 <w:lang w:eastAsia="en-US"/>
               </w:rPr>
-              <w:t>Andrew Sy</w:t>
-            </w:r>
+              <w:t xml:space="preserve">Andrew </w:t>
+            </w:r>
+            <w:proofErr w:type="spellStart"/>
+            <w:r>
+              <w:rPr>
+                <w:rFonts w:asciiTheme="majorHAnsi" w:eastAsiaTheme="minorHAnsi" w:hAnsiTheme="majorHAnsi" w:cstheme="minorBidi"/>
+                <w:lang w:eastAsia="en-US"/>
+              </w:rPr>
+              <w:t>Sy</w:t>
+            </w:r>
+            <w:proofErr w:type="spellEnd"/>
           </w:p>
         </w:tc>
         <w:tc>
@@ -157,6 +176,13 @@
                 <w:lang w:eastAsia="en-US"/>
               </w:rPr>
             </w:pPr>
+            <w:r>
+              <w:rPr>
+                <w:rFonts w:asciiTheme="majorHAnsi" w:eastAsiaTheme="minorHAnsi" w:hAnsiTheme="majorHAnsi" w:cstheme="minorBidi"/>
+                <w:lang w:eastAsia="en-US"/>
+              </w:rPr>
+              <w:t>Y</w:t>
+            </w:r>
           </w:p>
         </w:tc>
         <w:tc>
@@ -170,13 +196,31 @@
                 <w:lang w:eastAsia="en-US"/>
               </w:rPr>
             </w:pPr>
-            <w:r>
-              <w:rPr>
-                <w:rFonts w:asciiTheme="majorHAnsi" w:eastAsiaTheme="minorHAnsi" w:hAnsiTheme="majorHAnsi" w:cstheme="minorBidi"/>
-                <w:lang w:eastAsia="en-US"/>
-              </w:rPr>
-              <w:t>Mervi Heiskanen</w:t>
-            </w:r>
+            <w:proofErr w:type="spellStart"/>
+            <w:r>
+              <w:rPr>
+                <w:rFonts w:asciiTheme="majorHAnsi" w:eastAsiaTheme="minorHAnsi" w:hAnsiTheme="majorHAnsi" w:cstheme="minorBidi"/>
+                <w:lang w:eastAsia="en-US"/>
+              </w:rPr>
+              <w:t>Mervi</w:t>
+            </w:r>
+            <w:proofErr w:type="spellEnd"/>
+            <w:r>
+              <w:rPr>
+                <w:rFonts w:asciiTheme="majorHAnsi" w:eastAsiaTheme="minorHAnsi" w:hAnsiTheme="majorHAnsi" w:cstheme="minorBidi"/>
+                <w:lang w:eastAsia="en-US"/>
+              </w:rPr>
+              <w:t xml:space="preserve"> </w:t>
+            </w:r>
+            <w:proofErr w:type="spellStart"/>
+            <w:r>
+              <w:rPr>
+                <w:rFonts w:asciiTheme="majorHAnsi" w:eastAsiaTheme="minorHAnsi" w:hAnsiTheme="majorHAnsi" w:cstheme="minorBidi"/>
+                <w:lang w:eastAsia="en-US"/>
+              </w:rPr>
+              <w:t>Heiskanen</w:t>
+            </w:r>
+            <w:proofErr w:type="spellEnd"/>
           </w:p>
         </w:tc>
         <w:tc>
@@ -190,6 +234,13 @@
                 <w:lang w:eastAsia="en-US"/>
               </w:rPr>
             </w:pPr>
+            <w:r>
+              <w:rPr>
+                <w:rFonts w:asciiTheme="majorHAnsi" w:eastAsiaTheme="minorHAnsi" w:hAnsiTheme="majorHAnsi" w:cstheme="minorBidi"/>
+                <w:lang w:eastAsia="en-US"/>
+              </w:rPr>
+              <w:t>Y</w:t>
+            </w:r>
           </w:p>
         </w:tc>
       </w:tr>
@@ -243,8 +294,17 @@
                 <w:rFonts w:asciiTheme="majorHAnsi" w:eastAsiaTheme="minorHAnsi" w:hAnsiTheme="majorHAnsi" w:cstheme="minorBidi"/>
                 <w:lang w:eastAsia="en-US"/>
               </w:rPr>
-              <w:t>Michael Benham</w:t>
-            </w:r>
+              <w:t xml:space="preserve">Michael </w:t>
+            </w:r>
+            <w:proofErr w:type="spellStart"/>
+            <w:r>
+              <w:rPr>
+                <w:rFonts w:asciiTheme="majorHAnsi" w:eastAsiaTheme="minorHAnsi" w:hAnsiTheme="majorHAnsi" w:cstheme="minorBidi"/>
+                <w:lang w:eastAsia="en-US"/>
+              </w:rPr>
+              <w:t>Benham</w:t>
+            </w:r>
+            <w:proofErr w:type="spellEnd"/>
           </w:p>
         </w:tc>
         <w:tc>
@@ -273,12 +333,21 @@
                 <w:lang w:eastAsia="en-US"/>
               </w:rPr>
             </w:pPr>
-            <w:r>
-              <w:rPr>
-                <w:rFonts w:asciiTheme="majorHAnsi" w:eastAsiaTheme="minorHAnsi" w:hAnsiTheme="majorHAnsi" w:cstheme="minorBidi"/>
-                <w:lang w:eastAsia="en-US"/>
-              </w:rPr>
-              <w:t>Cuong Nguyen</w:t>
+            <w:proofErr w:type="spellStart"/>
+            <w:r>
+              <w:rPr>
+                <w:rFonts w:asciiTheme="majorHAnsi" w:eastAsiaTheme="minorHAnsi" w:hAnsiTheme="majorHAnsi" w:cstheme="minorBidi"/>
+                <w:lang w:eastAsia="en-US"/>
+              </w:rPr>
+              <w:t>Cuong</w:t>
+            </w:r>
+            <w:proofErr w:type="spellEnd"/>
+            <w:r>
+              <w:rPr>
+                <w:rFonts w:asciiTheme="majorHAnsi" w:eastAsiaTheme="minorHAnsi" w:hAnsiTheme="majorHAnsi" w:cstheme="minorBidi"/>
+                <w:lang w:eastAsia="en-US"/>
+              </w:rPr>
+              <w:t xml:space="preserve"> Nguyen</w:t>
             </w:r>
           </w:p>
         </w:tc>
@@ -306,13 +375,31 @@
                 <w:lang w:eastAsia="en-US"/>
               </w:rPr>
             </w:pPr>
-            <w:r>
-              <w:rPr>
-                <w:rFonts w:asciiTheme="majorHAnsi" w:eastAsiaTheme="minorHAnsi" w:hAnsiTheme="majorHAnsi" w:cstheme="minorBidi"/>
-                <w:lang w:eastAsia="en-US"/>
-              </w:rPr>
-              <w:t>Quy Phung</w:t>
-            </w:r>
+            <w:proofErr w:type="spellStart"/>
+            <w:r>
+              <w:rPr>
+                <w:rFonts w:asciiTheme="majorHAnsi" w:eastAsiaTheme="minorHAnsi" w:hAnsiTheme="majorHAnsi" w:cstheme="minorBidi"/>
+                <w:lang w:eastAsia="en-US"/>
+              </w:rPr>
+              <w:t>Quy</w:t>
+            </w:r>
+            <w:proofErr w:type="spellEnd"/>
+            <w:r>
+              <w:rPr>
+                <w:rFonts w:asciiTheme="majorHAnsi" w:eastAsiaTheme="minorHAnsi" w:hAnsiTheme="majorHAnsi" w:cstheme="minorBidi"/>
+                <w:lang w:eastAsia="en-US"/>
+              </w:rPr>
+              <w:t xml:space="preserve"> </w:t>
+            </w:r>
+            <w:proofErr w:type="spellStart"/>
+            <w:r>
+              <w:rPr>
+                <w:rFonts w:asciiTheme="majorHAnsi" w:eastAsiaTheme="minorHAnsi" w:hAnsiTheme="majorHAnsi" w:cstheme="minorBidi"/>
+                <w:lang w:eastAsia="en-US"/>
+              </w:rPr>
+              <w:t>Phung</w:t>
+            </w:r>
+            <w:proofErr w:type="spellEnd"/>
           </w:p>
         </w:tc>
         <w:tc>
@@ -374,13 +461,31 @@
                 <w:lang w:eastAsia="en-US"/>
               </w:rPr>
             </w:pPr>
-            <w:r>
-              <w:rPr>
-                <w:rFonts w:asciiTheme="majorHAnsi" w:eastAsiaTheme="minorHAnsi" w:hAnsiTheme="majorHAnsi" w:cstheme="minorBidi"/>
-                <w:lang w:eastAsia="en-US"/>
-              </w:rPr>
-              <w:t>Rashmi Srinivasa</w:t>
-            </w:r>
+            <w:proofErr w:type="spellStart"/>
+            <w:r>
+              <w:rPr>
+                <w:rFonts w:asciiTheme="majorHAnsi" w:eastAsiaTheme="minorHAnsi" w:hAnsiTheme="majorHAnsi" w:cstheme="minorBidi"/>
+                <w:lang w:eastAsia="en-US"/>
+              </w:rPr>
+              <w:t>Rashmi</w:t>
+            </w:r>
+            <w:proofErr w:type="spellEnd"/>
+            <w:r>
+              <w:rPr>
+                <w:rFonts w:asciiTheme="majorHAnsi" w:eastAsiaTheme="minorHAnsi" w:hAnsiTheme="majorHAnsi" w:cstheme="minorBidi"/>
+                <w:lang w:eastAsia="en-US"/>
+              </w:rPr>
+              <w:t xml:space="preserve"> </w:t>
+            </w:r>
+            <w:proofErr w:type="spellStart"/>
+            <w:r>
+              <w:rPr>
+                <w:rFonts w:asciiTheme="majorHAnsi" w:eastAsiaTheme="minorHAnsi" w:hAnsiTheme="majorHAnsi" w:cstheme="minorBidi"/>
+                <w:lang w:eastAsia="en-US"/>
+              </w:rPr>
+              <w:t>Srinivasa</w:t>
+            </w:r>
+            <w:proofErr w:type="spellEnd"/>
           </w:p>
         </w:tc>
         <w:tc>
@@ -394,6 +499,13 @@
                 <w:lang w:eastAsia="en-US"/>
               </w:rPr>
             </w:pPr>
+            <w:r>
+              <w:rPr>
+                <w:rFonts w:asciiTheme="majorHAnsi" w:eastAsiaTheme="minorHAnsi" w:hAnsiTheme="majorHAnsi" w:cstheme="minorBidi"/>
+                <w:lang w:eastAsia="en-US"/>
+              </w:rPr>
+              <w:t>Y</w:t>
+            </w:r>
           </w:p>
         </w:tc>
       </w:tr>
@@ -414,8 +526,17 @@
                 <w:rFonts w:asciiTheme="majorHAnsi" w:eastAsiaTheme="minorHAnsi" w:hAnsiTheme="majorHAnsi" w:cstheme="minorBidi"/>
                 <w:lang w:eastAsia="en-US"/>
               </w:rPr>
-              <w:t>Eve Shalley</w:t>
-            </w:r>
+              <w:t xml:space="preserve">Eve </w:t>
+            </w:r>
+            <w:proofErr w:type="spellStart"/>
+            <w:r>
+              <w:rPr>
+                <w:rFonts w:asciiTheme="majorHAnsi" w:eastAsiaTheme="minorHAnsi" w:hAnsiTheme="majorHAnsi" w:cstheme="minorBidi"/>
+                <w:lang w:eastAsia="en-US"/>
+              </w:rPr>
+              <w:t>Shalley</w:t>
+            </w:r>
+            <w:proofErr w:type="spellEnd"/>
           </w:p>
         </w:tc>
         <w:tc>
@@ -497,6 +618,13 @@
                 <w:lang w:eastAsia="en-US"/>
               </w:rPr>
             </w:pPr>
+            <w:r>
+              <w:rPr>
+                <w:rFonts w:asciiTheme="majorHAnsi" w:eastAsiaTheme="minorHAnsi" w:hAnsiTheme="majorHAnsi" w:cstheme="minorBidi"/>
+                <w:lang w:eastAsia="en-US"/>
+              </w:rPr>
+              <w:t>Y</w:t>
+            </w:r>
           </w:p>
         </w:tc>
         <w:tc>
@@ -550,8 +678,17 @@
                 <w:rFonts w:asciiTheme="majorHAnsi" w:eastAsiaTheme="minorHAnsi" w:hAnsiTheme="majorHAnsi" w:cstheme="minorBidi"/>
                 <w:lang w:eastAsia="en-US"/>
               </w:rPr>
-              <w:t>Jacob Mensah</w:t>
-            </w:r>
+              <w:t xml:space="preserve">Jacob </w:t>
+            </w:r>
+            <w:proofErr w:type="spellStart"/>
+            <w:r>
+              <w:rPr>
+                <w:rFonts w:asciiTheme="majorHAnsi" w:eastAsiaTheme="minorHAnsi" w:hAnsiTheme="majorHAnsi" w:cstheme="minorBidi"/>
+                <w:lang w:eastAsia="en-US"/>
+              </w:rPr>
+              <w:t>Mensah</w:t>
+            </w:r>
+            <w:proofErr w:type="spellEnd"/>
           </w:p>
         </w:tc>
         <w:tc>
@@ -565,6 +702,13 @@
                 <w:lang w:eastAsia="en-US"/>
               </w:rPr>
             </w:pPr>
+            <w:r>
+              <w:rPr>
+                <w:rFonts w:asciiTheme="majorHAnsi" w:eastAsiaTheme="minorHAnsi" w:hAnsiTheme="majorHAnsi" w:cstheme="minorBidi"/>
+                <w:lang w:eastAsia="en-US"/>
+              </w:rPr>
+              <w:t>Y</w:t>
+            </w:r>
           </w:p>
         </w:tc>
         <w:tc>
@@ -598,6 +742,13 @@
                 <w:lang w:eastAsia="en-US"/>
               </w:rPr>
             </w:pPr>
+            <w:r>
+              <w:rPr>
+                <w:rFonts w:asciiTheme="majorHAnsi" w:eastAsiaTheme="minorHAnsi" w:hAnsiTheme="majorHAnsi" w:cstheme="minorBidi"/>
+                <w:lang w:eastAsia="en-US"/>
+              </w:rPr>
+              <w:t>Y</w:t>
+            </w:r>
           </w:p>
         </w:tc>
       </w:tr>
@@ -633,6 +784,13 @@
                 <w:lang w:eastAsia="en-US"/>
               </w:rPr>
             </w:pPr>
+            <w:r>
+              <w:rPr>
+                <w:rFonts w:asciiTheme="majorHAnsi" w:eastAsiaTheme="minorHAnsi" w:hAnsiTheme="majorHAnsi" w:cstheme="minorBidi"/>
+                <w:lang w:eastAsia="en-US"/>
+              </w:rPr>
+              <w:t>Y</w:t>
+            </w:r>
           </w:p>
         </w:tc>
         <w:tc>
@@ -646,13 +804,31 @@
                 <w:lang w:eastAsia="en-US"/>
               </w:rPr>
             </w:pPr>
-            <w:r>
-              <w:rPr>
-                <w:rFonts w:asciiTheme="majorHAnsi" w:eastAsiaTheme="minorHAnsi" w:hAnsiTheme="majorHAnsi" w:cstheme="minorBidi"/>
-                <w:lang w:eastAsia="en-US"/>
-              </w:rPr>
-              <w:t>Sriram Kalyanasundaram</w:t>
-            </w:r>
+            <w:proofErr w:type="spellStart"/>
+            <w:r>
+              <w:rPr>
+                <w:rFonts w:asciiTheme="majorHAnsi" w:eastAsiaTheme="minorHAnsi" w:hAnsiTheme="majorHAnsi" w:cstheme="minorBidi"/>
+                <w:lang w:eastAsia="en-US"/>
+              </w:rPr>
+              <w:t>Sriram</w:t>
+            </w:r>
+            <w:proofErr w:type="spellEnd"/>
+            <w:r>
+              <w:rPr>
+                <w:rFonts w:asciiTheme="majorHAnsi" w:eastAsiaTheme="minorHAnsi" w:hAnsiTheme="majorHAnsi" w:cstheme="minorBidi"/>
+                <w:lang w:eastAsia="en-US"/>
+              </w:rPr>
+              <w:t xml:space="preserve"> </w:t>
+            </w:r>
+            <w:proofErr w:type="spellStart"/>
+            <w:r>
+              <w:rPr>
+                <w:rFonts w:asciiTheme="majorHAnsi" w:eastAsiaTheme="minorHAnsi" w:hAnsiTheme="majorHAnsi" w:cstheme="minorBidi"/>
+                <w:lang w:eastAsia="en-US"/>
+              </w:rPr>
+              <w:t>Kalyanasundaram</w:t>
+            </w:r>
+            <w:proofErr w:type="spellEnd"/>
           </w:p>
         </w:tc>
         <w:tc>
@@ -701,6 +877,13 @@
                 <w:lang w:eastAsia="en-US"/>
               </w:rPr>
             </w:pPr>
+            <w:r>
+              <w:rPr>
+                <w:rFonts w:asciiTheme="majorHAnsi" w:eastAsiaTheme="minorHAnsi" w:hAnsiTheme="majorHAnsi" w:cstheme="minorBidi"/>
+                <w:lang w:eastAsia="en-US"/>
+              </w:rPr>
+              <w:t>Y</w:t>
+            </w:r>
           </w:p>
         </w:tc>
         <w:tc>
@@ -719,8 +902,17 @@
                 <w:rFonts w:asciiTheme="majorHAnsi" w:eastAsiaTheme="minorHAnsi" w:hAnsiTheme="majorHAnsi" w:cstheme="minorBidi"/>
                 <w:lang w:eastAsia="en-US"/>
               </w:rPr>
-              <w:t>Tony Kerlavage</w:t>
-            </w:r>
+              <w:t xml:space="preserve">Tony </w:t>
+            </w:r>
+            <w:proofErr w:type="spellStart"/>
+            <w:r>
+              <w:rPr>
+                <w:rFonts w:asciiTheme="majorHAnsi" w:eastAsiaTheme="minorHAnsi" w:hAnsiTheme="majorHAnsi" w:cstheme="minorBidi"/>
+                <w:lang w:eastAsia="en-US"/>
+              </w:rPr>
+              <w:t>Kerlavage</w:t>
+            </w:r>
+            <w:proofErr w:type="spellEnd"/>
           </w:p>
         </w:tc>
         <w:tc>
@@ -754,8 +946,17 @@
                 <w:rFonts w:asciiTheme="majorHAnsi" w:eastAsiaTheme="minorHAnsi" w:hAnsiTheme="majorHAnsi" w:cstheme="minorBidi"/>
                 <w:lang w:eastAsia="en-US"/>
               </w:rPr>
-              <w:t>JP Marple</w:t>
-            </w:r>
+              <w:t xml:space="preserve">JP </w:t>
+            </w:r>
+            <w:proofErr w:type="spellStart"/>
+            <w:r>
+              <w:rPr>
+                <w:rFonts w:asciiTheme="majorHAnsi" w:eastAsiaTheme="minorHAnsi" w:hAnsiTheme="majorHAnsi" w:cstheme="minorBidi"/>
+                <w:lang w:eastAsia="en-US"/>
+              </w:rPr>
+              <w:t>Marple</w:t>
+            </w:r>
+            <w:proofErr w:type="spellEnd"/>
           </w:p>
         </w:tc>
         <w:tc>
@@ -769,6 +970,13 @@
                 <w:lang w:eastAsia="en-US"/>
               </w:rPr>
             </w:pPr>
+            <w:r>
+              <w:rPr>
+                <w:rFonts w:asciiTheme="majorHAnsi" w:eastAsiaTheme="minorHAnsi" w:hAnsiTheme="majorHAnsi" w:cstheme="minorBidi"/>
+                <w:lang w:eastAsia="en-US"/>
+              </w:rPr>
+              <w:t>Y</w:t>
+            </w:r>
           </w:p>
         </w:tc>
         <w:tc>
@@ -817,13 +1025,31 @@
                 <w:lang w:eastAsia="en-US"/>
               </w:rPr>
             </w:pPr>
-            <w:r>
-              <w:rPr>
-                <w:rFonts w:asciiTheme="majorHAnsi" w:eastAsiaTheme="minorHAnsi" w:hAnsiTheme="majorHAnsi" w:cstheme="minorBidi"/>
-                <w:lang w:eastAsia="en-US"/>
-              </w:rPr>
-              <w:t>Juli Klemm</w:t>
-            </w:r>
+            <w:proofErr w:type="spellStart"/>
+            <w:r>
+              <w:rPr>
+                <w:rFonts w:asciiTheme="majorHAnsi" w:eastAsiaTheme="minorHAnsi" w:hAnsiTheme="majorHAnsi" w:cstheme="minorBidi"/>
+                <w:lang w:eastAsia="en-US"/>
+              </w:rPr>
+              <w:t>Juli</w:t>
+            </w:r>
+            <w:proofErr w:type="spellEnd"/>
+            <w:r>
+              <w:rPr>
+                <w:rFonts w:asciiTheme="majorHAnsi" w:eastAsiaTheme="minorHAnsi" w:hAnsiTheme="majorHAnsi" w:cstheme="minorBidi"/>
+                <w:lang w:eastAsia="en-US"/>
+              </w:rPr>
+              <w:t xml:space="preserve"> </w:t>
+            </w:r>
+            <w:proofErr w:type="spellStart"/>
+            <w:r>
+              <w:rPr>
+                <w:rFonts w:asciiTheme="majorHAnsi" w:eastAsiaTheme="minorHAnsi" w:hAnsiTheme="majorHAnsi" w:cstheme="minorBidi"/>
+                <w:lang w:eastAsia="en-US"/>
+              </w:rPr>
+              <w:t>Klemm</w:t>
+            </w:r>
+            <w:proofErr w:type="spellEnd"/>
           </w:p>
         </w:tc>
         <w:tc>
@@ -837,6 +1063,13 @@
                 <w:lang w:eastAsia="en-US"/>
               </w:rPr>
             </w:pPr>
+            <w:r>
+              <w:rPr>
+                <w:rFonts w:asciiTheme="majorHAnsi" w:eastAsiaTheme="minorHAnsi" w:hAnsiTheme="majorHAnsi" w:cstheme="minorBidi"/>
+                <w:lang w:eastAsia="en-US"/>
+              </w:rPr>
+              <w:t>Y</w:t>
+            </w:r>
           </w:p>
         </w:tc>
         <w:tc>
@@ -850,13 +1083,31 @@
                 <w:lang w:eastAsia="en-US"/>
               </w:rPr>
             </w:pPr>
-            <w:r>
-              <w:rPr>
-                <w:rFonts w:asciiTheme="majorHAnsi" w:eastAsiaTheme="minorHAnsi" w:hAnsiTheme="majorHAnsi" w:cstheme="minorBidi"/>
-                <w:lang w:eastAsia="en-US"/>
-              </w:rPr>
-              <w:t>Xiaopeng Bian</w:t>
-            </w:r>
+            <w:proofErr w:type="spellStart"/>
+            <w:r>
+              <w:rPr>
+                <w:rFonts w:asciiTheme="majorHAnsi" w:eastAsiaTheme="minorHAnsi" w:hAnsiTheme="majorHAnsi" w:cstheme="minorBidi"/>
+                <w:lang w:eastAsia="en-US"/>
+              </w:rPr>
+              <w:t>Xiaopeng</w:t>
+            </w:r>
+            <w:proofErr w:type="spellEnd"/>
+            <w:r>
+              <w:rPr>
+                <w:rFonts w:asciiTheme="majorHAnsi" w:eastAsiaTheme="minorHAnsi" w:hAnsiTheme="majorHAnsi" w:cstheme="minorBidi"/>
+                <w:lang w:eastAsia="en-US"/>
+              </w:rPr>
+              <w:t xml:space="preserve"> </w:t>
+            </w:r>
+            <w:proofErr w:type="spellStart"/>
+            <w:r>
+              <w:rPr>
+                <w:rFonts w:asciiTheme="majorHAnsi" w:eastAsiaTheme="minorHAnsi" w:hAnsiTheme="majorHAnsi" w:cstheme="minorBidi"/>
+                <w:lang w:eastAsia="en-US"/>
+              </w:rPr>
+              <w:t>Bian</w:t>
+            </w:r>
+            <w:proofErr w:type="spellEnd"/>
           </w:p>
         </w:tc>
         <w:tc>
@@ -890,8 +1141,17 @@
                 <w:rFonts w:asciiTheme="majorHAnsi" w:eastAsiaTheme="minorHAnsi" w:hAnsiTheme="majorHAnsi" w:cstheme="minorBidi"/>
                 <w:lang w:eastAsia="en-US"/>
               </w:rPr>
-              <w:t>Larry Brem</w:t>
-            </w:r>
+              <w:t xml:space="preserve">Larry </w:t>
+            </w:r>
+            <w:proofErr w:type="spellStart"/>
+            <w:r>
+              <w:rPr>
+                <w:rFonts w:asciiTheme="majorHAnsi" w:eastAsiaTheme="minorHAnsi" w:hAnsiTheme="majorHAnsi" w:cstheme="minorBidi"/>
+                <w:lang w:eastAsia="en-US"/>
+              </w:rPr>
+              <w:t>Brem</w:t>
+            </w:r>
+            <w:proofErr w:type="spellEnd"/>
           </w:p>
         </w:tc>
         <w:tc>
@@ -918,13 +1178,31 @@
                 <w:lang w:eastAsia="en-US"/>
               </w:rPr>
             </w:pPr>
-            <w:r>
-              <w:rPr>
-                <w:rFonts w:asciiTheme="majorHAnsi" w:eastAsiaTheme="minorHAnsi" w:hAnsiTheme="majorHAnsi" w:cstheme="minorBidi"/>
-                <w:lang w:eastAsia="en-US"/>
-              </w:rPr>
-              <w:t>Yeon Choi</w:t>
-            </w:r>
+            <w:proofErr w:type="spellStart"/>
+            <w:r>
+              <w:rPr>
+                <w:rFonts w:asciiTheme="majorHAnsi" w:eastAsiaTheme="minorHAnsi" w:hAnsiTheme="majorHAnsi" w:cstheme="minorBidi"/>
+                <w:lang w:eastAsia="en-US"/>
+              </w:rPr>
+              <w:t>Yeon</w:t>
+            </w:r>
+            <w:proofErr w:type="spellEnd"/>
+            <w:r>
+              <w:rPr>
+                <w:rFonts w:asciiTheme="majorHAnsi" w:eastAsiaTheme="minorHAnsi" w:hAnsiTheme="majorHAnsi" w:cstheme="minorBidi"/>
+                <w:lang w:eastAsia="en-US"/>
+              </w:rPr>
+              <w:t xml:space="preserve"> </w:t>
+            </w:r>
+            <w:proofErr w:type="spellStart"/>
+            <w:r>
+              <w:rPr>
+                <w:rFonts w:asciiTheme="majorHAnsi" w:eastAsiaTheme="minorHAnsi" w:hAnsiTheme="majorHAnsi" w:cstheme="minorBidi"/>
+                <w:lang w:eastAsia="en-US"/>
+              </w:rPr>
+              <w:t>Choi</w:t>
+            </w:r>
+            <w:proofErr w:type="spellEnd"/>
           </w:p>
         </w:tc>
         <w:tc>
@@ -986,12 +1264,21 @@
                 <w:lang w:eastAsia="en-US"/>
               </w:rPr>
             </w:pPr>
-            <w:r>
-              <w:rPr>
-                <w:rFonts w:asciiTheme="majorHAnsi" w:eastAsiaTheme="minorHAnsi" w:hAnsiTheme="majorHAnsi" w:cstheme="minorBidi"/>
-                <w:lang w:eastAsia="en-US"/>
-              </w:rPr>
-              <w:t>Zhong Li</w:t>
+            <w:proofErr w:type="spellStart"/>
+            <w:r>
+              <w:rPr>
+                <w:rFonts w:asciiTheme="majorHAnsi" w:eastAsiaTheme="minorHAnsi" w:hAnsiTheme="majorHAnsi" w:cstheme="minorBidi"/>
+                <w:lang w:eastAsia="en-US"/>
+              </w:rPr>
+              <w:t>Zhong</w:t>
+            </w:r>
+            <w:proofErr w:type="spellEnd"/>
+            <w:r>
+              <w:rPr>
+                <w:rFonts w:asciiTheme="majorHAnsi" w:eastAsiaTheme="minorHAnsi" w:hAnsiTheme="majorHAnsi" w:cstheme="minorBidi"/>
+                <w:lang w:eastAsia="en-US"/>
+              </w:rPr>
+              <w:t xml:space="preserve"> Li</w:t>
             </w:r>
           </w:p>
         </w:tc>
@@ -1006,6 +1293,13 @@
                 <w:lang w:eastAsia="en-US"/>
               </w:rPr>
             </w:pPr>
+            <w:r>
+              <w:rPr>
+                <w:rFonts w:asciiTheme="majorHAnsi" w:eastAsiaTheme="minorHAnsi" w:hAnsiTheme="majorHAnsi" w:cstheme="minorBidi"/>
+                <w:lang w:eastAsia="en-US"/>
+              </w:rPr>
+              <w:t>Y</w:t>
+            </w:r>
           </w:p>
         </w:tc>
       </w:tr>
@@ -1053,8 +1347,15 @@
           <w:lang w:eastAsia="ja-JP"/>
         </w:rPr>
       </w:pPr>
-      <w:r>
-        <w:t>caArray:</w:t>
+      <w:proofErr w:type="spellStart"/>
+      <w:proofErr w:type="gramStart"/>
+      <w:r>
+        <w:t>caArray</w:t>
+      </w:r>
+      <w:proofErr w:type="spellEnd"/>
+      <w:proofErr w:type="gramEnd"/>
+      <w:r>
+        <w:t>:</w:t>
       </w:r>
     </w:p>
     <w:p>
@@ -1069,12 +1370,23 @@
           <w:lang w:eastAsia="en-US"/>
         </w:rPr>
       </w:pPr>
-      <w:r>
-        <w:rPr>
-          <w:rFonts w:asciiTheme="majorHAnsi" w:eastAsiaTheme="minorHAnsi" w:hAnsiTheme="majorHAnsi" w:cstheme="minorBidi"/>
-          <w:lang w:eastAsia="en-US"/>
-        </w:rPr>
-        <w:t>caArray 2.5.0 status</w:t>
+      <w:proofErr w:type="spellStart"/>
+      <w:proofErr w:type="gramStart"/>
+      <w:r>
+        <w:rPr>
+          <w:rFonts w:asciiTheme="majorHAnsi" w:eastAsiaTheme="minorHAnsi" w:hAnsiTheme="majorHAnsi" w:cstheme="minorBidi"/>
+          <w:lang w:eastAsia="en-US"/>
+        </w:rPr>
+        <w:t>caArray</w:t>
+      </w:r>
+      <w:proofErr w:type="spellEnd"/>
+      <w:proofErr w:type="gramEnd"/>
+      <w:r>
+        <w:rPr>
+          <w:rFonts w:asciiTheme="majorHAnsi" w:eastAsiaTheme="minorHAnsi" w:hAnsiTheme="majorHAnsi" w:cstheme="minorBidi"/>
+          <w:lang w:eastAsia="en-US"/>
+        </w:rPr>
+        <w:t xml:space="preserve"> 2.5.0 status</w:t>
       </w:r>
       <w:r>
         <w:rPr>
@@ -1141,8 +1453,17 @@
           <w:rFonts w:asciiTheme="majorHAnsi" w:eastAsiaTheme="minorHAnsi" w:hAnsiTheme="majorHAnsi" w:cstheme="minorBidi"/>
           <w:lang w:eastAsia="en-US"/>
         </w:rPr>
-        <w:t>BDA-Lite</w:t>
-      </w:r>
+        <w:t>BDA-</w:t>
+      </w:r>
+      <w:proofErr w:type="spellStart"/>
+      <w:r>
+        <w:rPr>
+          <w:rFonts w:asciiTheme="majorHAnsi" w:eastAsiaTheme="minorHAnsi" w:hAnsiTheme="majorHAnsi" w:cstheme="minorBidi"/>
+          <w:lang w:eastAsia="en-US"/>
+        </w:rPr>
+        <w:t>Lite</w:t>
+      </w:r>
+      <w:proofErr w:type="spellEnd"/>
       <w:r>
         <w:rPr>
           <w:rFonts w:asciiTheme="majorHAnsi" w:eastAsiaTheme="minorHAnsi" w:hAnsiTheme="majorHAnsi" w:cstheme="minorBidi"/>
@@ -1243,7 +1564,23 @@
           <w:rFonts w:asciiTheme="majorHAnsi" w:eastAsiaTheme="minorHAnsi" w:hAnsiTheme="majorHAnsi" w:cstheme="minorBidi"/>
           <w:lang w:eastAsia="en-US"/>
         </w:rPr>
-        <w:t>5 bugs discovered: ARRAY-2165,2166,2167,2168,2169.</w:t>
+        <w:t>5 bugs discovered: ARRAY-2165</w:t>
+      </w:r>
+      <w:proofErr w:type="gramStart"/>
+      <w:r>
+        <w:rPr>
+          <w:rFonts w:asciiTheme="majorHAnsi" w:eastAsiaTheme="minorHAnsi" w:hAnsiTheme="majorHAnsi" w:cstheme="minorBidi"/>
+          <w:lang w:eastAsia="en-US"/>
+        </w:rPr>
+        <w:t>,2166,2167,2168,2169</w:t>
+      </w:r>
+      <w:proofErr w:type="gramEnd"/>
+      <w:r>
+        <w:rPr>
+          <w:rFonts w:asciiTheme="majorHAnsi" w:eastAsiaTheme="minorHAnsi" w:hAnsiTheme="majorHAnsi" w:cstheme="minorBidi"/>
+          <w:lang w:eastAsia="en-US"/>
+        </w:rPr>
+        <w:t>.</w:t>
       </w:r>
       <w:r>
         <w:rPr>
@@ -1534,8 +1871,15 @@
       <w:pPr>
         <w:pStyle w:val="Heading3"/>
       </w:pPr>
-      <w:r>
-        <w:t>caIntegrator:</w:t>
+      <w:proofErr w:type="spellStart"/>
+      <w:proofErr w:type="gramStart"/>
+      <w:r>
+        <w:t>caIntegrator</w:t>
+      </w:r>
+      <w:proofErr w:type="spellEnd"/>
+      <w:proofErr w:type="gramEnd"/>
+      <w:r>
+        <w:t>:</w:t>
       </w:r>
     </w:p>
     <w:p>
@@ -1575,7 +1919,23 @@
           <w:rFonts w:asciiTheme="majorHAnsi" w:eastAsiaTheme="minorHAnsi" w:hAnsiTheme="majorHAnsi" w:cstheme="minorBidi"/>
           <w:lang w:eastAsia="en-US"/>
         </w:rPr>
-        <w:t>QA verified, Appscan completed with no issues, 508 complaint per testing (93%)</w:t>
+        <w:t xml:space="preserve">QA verified, </w:t>
+      </w:r>
+      <w:proofErr w:type="spellStart"/>
+      <w:r>
+        <w:rPr>
+          <w:rFonts w:asciiTheme="majorHAnsi" w:eastAsiaTheme="minorHAnsi" w:hAnsiTheme="majorHAnsi" w:cstheme="minorBidi"/>
+          <w:lang w:eastAsia="en-US"/>
+        </w:rPr>
+        <w:t>Appscan</w:t>
+      </w:r>
+      <w:proofErr w:type="spellEnd"/>
+      <w:r>
+        <w:rPr>
+          <w:rFonts w:asciiTheme="majorHAnsi" w:eastAsiaTheme="minorHAnsi" w:hAnsiTheme="majorHAnsi" w:cstheme="minorBidi"/>
+          <w:lang w:eastAsia="en-US"/>
+        </w:rPr>
+        <w:t xml:space="preserve"> completed with no issues, 508 complaint per testing (93%)</w:t>
       </w:r>
     </w:p>
     <w:p>
@@ -1775,48 +2135,46 @@
           <w:rFonts w:asciiTheme="majorHAnsi" w:eastAsiaTheme="minorHAnsi" w:hAnsiTheme="majorHAnsi" w:cstheme="minorBidi"/>
           <w:lang w:eastAsia="en-US"/>
         </w:rPr>
-        <w:t>Up</w:t>
-      </w:r>
-      <w:r>
-        <w:rPr>
-          <w:rFonts w:asciiTheme="majorHAnsi" w:eastAsiaTheme="minorHAnsi" w:hAnsiTheme="majorHAnsi" w:cstheme="minorBidi"/>
-          <w:lang w:eastAsia="en-US"/>
-        </w:rPr>
-        <w:t xml:space="preserve">dated project plan is here: </w:t>
-      </w:r>
-      <w:r>
-        <w:fldChar w:fldCharType="begin"/>
-      </w:r>
-      <w:r>
-        <w:instrText>HYPERLINK "https://ncisvn.nci.nih.gov/svn/caintegrator2/trunk/docs/project_management/caintegrator_project_plan.mpp" \t "_blank"</w:instrText>
-      </w:r>
-      <w:r>
-        <w:fldChar w:fldCharType="separate"/>
-      </w:r>
-      <w:r>
-        <w:rPr>
-          <w:rStyle w:val="Hyperlink"/>
-        </w:rPr>
-        <w:t>https://ncisvn.nci.nih.gov/svn/caintegrator2/trunk/docs/project_management/caintegrator_project_plan.mpp</w:t>
-      </w:r>
-      <w:r>
-        <w:fldChar w:fldCharType="end"/>
-      </w:r>
-    </w:p>
-    <w:p>
-      <w:pPr>
-        <w:pStyle w:val="Heading3"/>
-      </w:pPr>
-    </w:p>
-    <w:p>
-      <w:pPr>
-        <w:pStyle w:val="Heading3"/>
-      </w:pPr>
-      <w:r>
-        <w:t>TRANSCEND</w:t>
-      </w:r>
-      <w:r>
-        <w:t>:</w:t>
+        <w:t>Need to evaluate the i</w:t>
+      </w:r>
+      <w:r>
+        <w:rPr>
+          <w:rFonts w:asciiTheme="majorHAnsi" w:eastAsiaTheme="minorHAnsi" w:hAnsiTheme="majorHAnsi" w:cstheme="minorBidi"/>
+          <w:lang w:eastAsia="en-US"/>
+        </w:rPr>
+        <w:t xml:space="preserve">mpact of changing permissible values for </w:t>
+      </w:r>
+      <w:proofErr w:type="spellStart"/>
+      <w:r>
+        <w:rPr>
+          <w:rFonts w:asciiTheme="majorHAnsi" w:eastAsiaTheme="minorHAnsi" w:hAnsiTheme="majorHAnsi" w:cstheme="minorBidi"/>
+          <w:lang w:eastAsia="en-US"/>
+        </w:rPr>
+        <w:t>CDEs</w:t>
+      </w:r>
+      <w:proofErr w:type="spellEnd"/>
+      <w:r>
+        <w:rPr>
+          <w:rFonts w:asciiTheme="majorHAnsi" w:eastAsiaTheme="minorHAnsi" w:hAnsiTheme="majorHAnsi" w:cstheme="minorBidi"/>
+          <w:lang w:eastAsia="en-US"/>
+        </w:rPr>
+        <w:t xml:space="preserve"> in the </w:t>
+      </w:r>
+      <w:proofErr w:type="spellStart"/>
+      <w:r>
+        <w:rPr>
+          <w:rFonts w:asciiTheme="majorHAnsi" w:eastAsiaTheme="minorHAnsi" w:hAnsiTheme="majorHAnsi" w:cstheme="minorBidi"/>
+          <w:lang w:eastAsia="en-US"/>
+        </w:rPr>
+        <w:t>caDSR</w:t>
+      </w:r>
+      <w:proofErr w:type="spellEnd"/>
+      <w:r>
+        <w:rPr>
+          <w:rFonts w:asciiTheme="majorHAnsi" w:eastAsiaTheme="minorHAnsi" w:hAnsiTheme="majorHAnsi" w:cstheme="minorBidi"/>
+          <w:lang w:eastAsia="en-US"/>
+        </w:rPr>
+        <w:t>.</w:t>
       </w:r>
     </w:p>
     <w:p>
@@ -1836,14 +2194,48 @@
           <w:rFonts w:asciiTheme="majorHAnsi" w:eastAsiaTheme="minorHAnsi" w:hAnsiTheme="majorHAnsi" w:cstheme="minorBidi"/>
           <w:lang w:eastAsia="en-US"/>
         </w:rPr>
-        <w:t>Maureen is creating</w:t>
-      </w:r>
-      <w:r>
-        <w:rPr>
-          <w:rFonts w:asciiTheme="majorHAnsi" w:eastAsiaTheme="minorHAnsi" w:hAnsiTheme="majorHAnsi" w:cstheme="minorBidi"/>
-          <w:lang w:eastAsia="en-US"/>
-        </w:rPr>
-        <w:t xml:space="preserve"> sample experiments in caArray.</w:t>
+        <w:t>Up</w:t>
+      </w:r>
+      <w:r>
+        <w:rPr>
+          <w:rFonts w:asciiTheme="majorHAnsi" w:eastAsiaTheme="minorHAnsi" w:hAnsiTheme="majorHAnsi" w:cstheme="minorBidi"/>
+          <w:lang w:eastAsia="en-US"/>
+        </w:rPr>
+        <w:t xml:space="preserve">dated project plan is here: </w:t>
+      </w:r>
+      <w:r>
+        <w:fldChar w:fldCharType="begin"/>
+      </w:r>
+      <w:r>
+        <w:instrText>HYPERLINK "https://ncisvn.nci.nih.gov/svn/caintegrator2/trunk/docs/project_management/caintegrator_project_plan.mpp" \t "_blank"</w:instrText>
+      </w:r>
+      <w:r>
+        <w:fldChar w:fldCharType="separate"/>
+      </w:r>
+      <w:r>
+        <w:rPr>
+          <w:rStyle w:val="Hyperlink"/>
+        </w:rPr>
+        <w:t>https://ncisvn.nci.nih.gov/svn/caintegrator2/trunk/docs/project_management/caintegrator_project_plan.mpp</w:t>
+      </w:r>
+      <w:r>
+        <w:fldChar w:fldCharType="end"/>
+      </w:r>
+    </w:p>
+    <w:p>
+      <w:pPr>
+        <w:pStyle w:val="Heading3"/>
+      </w:pPr>
+    </w:p>
+    <w:p>
+      <w:pPr>
+        <w:pStyle w:val="Heading3"/>
+      </w:pPr>
+      <w:r>
+        <w:t>TRANSCEND</w:t>
+      </w:r>
+      <w:r>
+        <w:t>:</w:t>
       </w:r>
     </w:p>
     <w:p>
@@ -1863,65 +2255,30 @@
           <w:rFonts w:asciiTheme="majorHAnsi" w:eastAsiaTheme="minorHAnsi" w:hAnsiTheme="majorHAnsi" w:cstheme="minorBidi"/>
           <w:lang w:eastAsia="en-US"/>
         </w:rPr>
-        <w:t xml:space="preserve">Meeting </w:t>
-      </w:r>
-      <w:r>
-        <w:rPr>
-          <w:rFonts w:asciiTheme="majorHAnsi" w:eastAsiaTheme="minorHAnsi" w:hAnsiTheme="majorHAnsi" w:cstheme="minorBidi"/>
-          <w:lang w:eastAsia="en-US"/>
-        </w:rPr>
-        <w:t>with Sarah</w:t>
-      </w:r>
-      <w:r>
-        <w:rPr>
-          <w:rFonts w:asciiTheme="majorHAnsi" w:eastAsiaTheme="minorHAnsi" w:hAnsiTheme="majorHAnsi" w:cstheme="minorBidi"/>
-          <w:lang w:eastAsia="en-US"/>
-        </w:rPr>
-        <w:t xml:space="preserve"> </w:t>
-      </w:r>
-      <w:r>
-        <w:rPr>
-          <w:rFonts w:asciiTheme="majorHAnsi" w:eastAsiaTheme="minorHAnsi" w:hAnsiTheme="majorHAnsi" w:cstheme="minorBidi"/>
-          <w:lang w:eastAsia="en-US"/>
-        </w:rPr>
-        <w:t xml:space="preserve">has been </w:t>
-      </w:r>
-      <w:r>
-        <w:rPr>
-          <w:rFonts w:asciiTheme="majorHAnsi" w:eastAsiaTheme="minorHAnsi" w:hAnsiTheme="majorHAnsi" w:cstheme="minorBidi"/>
-          <w:lang w:eastAsia="en-US"/>
-        </w:rPr>
-        <w:t>set up for November 30</w:t>
-      </w:r>
+        <w:t>Maureen is creating</w:t>
+      </w:r>
+      <w:r>
+        <w:rPr>
+          <w:rFonts w:asciiTheme="majorHAnsi" w:eastAsiaTheme="minorHAnsi" w:hAnsiTheme="majorHAnsi" w:cstheme="minorBidi"/>
+          <w:lang w:eastAsia="en-US"/>
+        </w:rPr>
+        <w:t xml:space="preserve"> sample experiments in </w:t>
+      </w:r>
+      <w:proofErr w:type="spellStart"/>
+      <w:r>
+        <w:rPr>
+          <w:rFonts w:asciiTheme="majorHAnsi" w:eastAsiaTheme="minorHAnsi" w:hAnsiTheme="majorHAnsi" w:cstheme="minorBidi"/>
+          <w:lang w:eastAsia="en-US"/>
+        </w:rPr>
+        <w:t>caArray</w:t>
+      </w:r>
+      <w:proofErr w:type="spellEnd"/>
       <w:r>
         <w:rPr>
           <w:rFonts w:asciiTheme="majorHAnsi" w:eastAsiaTheme="minorHAnsi" w:hAnsiTheme="majorHAnsi" w:cstheme="minorBidi"/>
           <w:lang w:eastAsia="en-US"/>
         </w:rPr>
         <w:t>.</w:t>
-      </w:r>
-      <w:r>
-        <w:rPr>
-          <w:rFonts w:asciiTheme="majorHAnsi" w:eastAsiaTheme="minorHAnsi" w:hAnsiTheme="majorHAnsi" w:cstheme="minorBidi"/>
-          <w:lang w:eastAsia="en-US"/>
-        </w:rPr>
-        <w:t xml:space="preserve"> Need to clarify how timepoints will be represented and used in caIntegrator. What type of analysis across timepoints do they need to perform?</w:t>
-      </w:r>
-    </w:p>
-    <w:p>
-      <w:pPr>
-        <w:pStyle w:val="Heading3"/>
-      </w:pPr>
-    </w:p>
-    <w:p>
-      <w:pPr>
-        <w:pStyle w:val="Heading3"/>
-      </w:pPr>
-      <w:r>
-        <w:t>Xenoline</w:t>
-      </w:r>
-      <w:r>
-        <w:t>:</w:t>
       </w:r>
     </w:p>
     <w:p>
@@ -1941,21 +2298,39 @@
           <w:rFonts w:asciiTheme="majorHAnsi" w:eastAsiaTheme="minorHAnsi" w:hAnsiTheme="majorHAnsi" w:cstheme="minorBidi"/>
           <w:lang w:eastAsia="en-US"/>
         </w:rPr>
-        <w:t>Met their team and discussed where each data type would go</w:t>
-      </w:r>
-      <w:r>
-        <w:rPr>
-          <w:rFonts w:asciiTheme="majorHAnsi" w:eastAsiaTheme="minorHAnsi" w:hAnsiTheme="majorHAnsi" w:cstheme="minorBidi"/>
-          <w:lang w:eastAsia="en-US"/>
-        </w:rPr>
-        <w:t>.</w:t>
-      </w:r>
-      <w:r>
-        <w:rPr>
-          <w:rFonts w:asciiTheme="majorHAnsi" w:eastAsiaTheme="minorHAnsi" w:hAnsiTheme="majorHAnsi" w:cstheme="minorBidi"/>
-          <w:lang w:eastAsia="en-US"/>
-        </w:rPr>
-        <w:t xml:space="preserve"> Their deadline has been extended by 6 months.</w:t>
+        <w:t xml:space="preserve">Shine will create a </w:t>
+      </w:r>
+      <w:proofErr w:type="spellStart"/>
+      <w:r>
+        <w:rPr>
+          <w:rFonts w:asciiTheme="majorHAnsi" w:eastAsiaTheme="minorHAnsi" w:hAnsiTheme="majorHAnsi" w:cstheme="minorBidi"/>
+          <w:lang w:eastAsia="en-US"/>
+        </w:rPr>
+        <w:t>caIntegrator</w:t>
+      </w:r>
+      <w:proofErr w:type="spellEnd"/>
+      <w:r>
+        <w:rPr>
+          <w:rFonts w:asciiTheme="majorHAnsi" w:eastAsiaTheme="minorHAnsi" w:hAnsiTheme="majorHAnsi" w:cstheme="minorBidi"/>
+          <w:lang w:eastAsia="en-US"/>
+        </w:rPr>
+        <w:t xml:space="preserve"> study with I-SPY1 data and integrate with the </w:t>
+      </w:r>
+      <w:proofErr w:type="spellStart"/>
+      <w:r>
+        <w:rPr>
+          <w:rFonts w:asciiTheme="majorHAnsi" w:eastAsiaTheme="minorHAnsi" w:hAnsiTheme="majorHAnsi" w:cstheme="minorBidi"/>
+          <w:lang w:eastAsia="en-US"/>
+        </w:rPr>
+        <w:t>caArray</w:t>
+      </w:r>
+      <w:proofErr w:type="spellEnd"/>
+      <w:r>
+        <w:rPr>
+          <w:rFonts w:asciiTheme="majorHAnsi" w:eastAsiaTheme="minorHAnsi" w:hAnsiTheme="majorHAnsi" w:cstheme="minorBidi"/>
+          <w:lang w:eastAsia="en-US"/>
+        </w:rPr>
+        <w:t xml:space="preserve"> experiments.</w:t>
       </w:r>
     </w:p>
     <w:p>
@@ -1975,7 +2350,245 @@
           <w:rFonts w:asciiTheme="majorHAnsi" w:eastAsiaTheme="minorHAnsi" w:hAnsiTheme="majorHAnsi" w:cstheme="minorBidi"/>
           <w:lang w:eastAsia="en-US"/>
         </w:rPr>
-        <w:t>Need to figure out which server will host their deep sequencing data.</w:t>
+        <w:t xml:space="preserve">Meeting </w:t>
+      </w:r>
+      <w:r>
+        <w:rPr>
+          <w:rFonts w:asciiTheme="majorHAnsi" w:eastAsiaTheme="minorHAnsi" w:hAnsiTheme="majorHAnsi" w:cstheme="minorBidi"/>
+          <w:lang w:eastAsia="en-US"/>
+        </w:rPr>
+        <w:t>with Sarah</w:t>
+      </w:r>
+      <w:r>
+        <w:rPr>
+          <w:rFonts w:asciiTheme="majorHAnsi" w:eastAsiaTheme="minorHAnsi" w:hAnsiTheme="majorHAnsi" w:cstheme="minorBidi"/>
+          <w:lang w:eastAsia="en-US"/>
+        </w:rPr>
+        <w:t xml:space="preserve"> </w:t>
+      </w:r>
+      <w:r>
+        <w:rPr>
+          <w:rFonts w:asciiTheme="majorHAnsi" w:eastAsiaTheme="minorHAnsi" w:hAnsiTheme="majorHAnsi" w:cstheme="minorBidi"/>
+          <w:lang w:eastAsia="en-US"/>
+        </w:rPr>
+        <w:t xml:space="preserve">has been </w:t>
+      </w:r>
+      <w:r>
+        <w:rPr>
+          <w:rFonts w:asciiTheme="majorHAnsi" w:eastAsiaTheme="minorHAnsi" w:hAnsiTheme="majorHAnsi" w:cstheme="minorBidi"/>
+          <w:lang w:eastAsia="en-US"/>
+        </w:rPr>
+        <w:t>set up for November 30</w:t>
+      </w:r>
+      <w:r>
+        <w:rPr>
+          <w:rFonts w:asciiTheme="majorHAnsi" w:eastAsiaTheme="minorHAnsi" w:hAnsiTheme="majorHAnsi" w:cstheme="minorBidi"/>
+          <w:lang w:eastAsia="en-US"/>
+        </w:rPr>
+        <w:t>.</w:t>
+      </w:r>
+      <w:r>
+        <w:rPr>
+          <w:rFonts w:asciiTheme="majorHAnsi" w:eastAsiaTheme="minorHAnsi" w:hAnsiTheme="majorHAnsi" w:cstheme="minorBidi"/>
+          <w:lang w:eastAsia="en-US"/>
+        </w:rPr>
+        <w:t xml:space="preserve"> Need to clarify how </w:t>
+      </w:r>
+      <w:proofErr w:type="spellStart"/>
+      <w:r>
+        <w:rPr>
+          <w:rFonts w:asciiTheme="majorHAnsi" w:eastAsiaTheme="minorHAnsi" w:hAnsiTheme="majorHAnsi" w:cstheme="minorBidi"/>
+          <w:lang w:eastAsia="en-US"/>
+        </w:rPr>
+        <w:t>timepoints</w:t>
+      </w:r>
+      <w:proofErr w:type="spellEnd"/>
+      <w:r>
+        <w:rPr>
+          <w:rFonts w:asciiTheme="majorHAnsi" w:eastAsiaTheme="minorHAnsi" w:hAnsiTheme="majorHAnsi" w:cstheme="minorBidi"/>
+          <w:lang w:eastAsia="en-US"/>
+        </w:rPr>
+        <w:t xml:space="preserve"> will be represented and used in </w:t>
+      </w:r>
+      <w:proofErr w:type="spellStart"/>
+      <w:r>
+        <w:rPr>
+          <w:rFonts w:asciiTheme="majorHAnsi" w:eastAsiaTheme="minorHAnsi" w:hAnsiTheme="majorHAnsi" w:cstheme="minorBidi"/>
+          <w:lang w:eastAsia="en-US"/>
+        </w:rPr>
+        <w:t>caIntegrator</w:t>
+      </w:r>
+      <w:proofErr w:type="spellEnd"/>
+      <w:r>
+        <w:rPr>
+          <w:rFonts w:asciiTheme="majorHAnsi" w:eastAsiaTheme="minorHAnsi" w:hAnsiTheme="majorHAnsi" w:cstheme="minorBidi"/>
+          <w:lang w:eastAsia="en-US"/>
+        </w:rPr>
+        <w:t xml:space="preserve">. What type of analysis across </w:t>
+      </w:r>
+      <w:proofErr w:type="spellStart"/>
+      <w:r>
+        <w:rPr>
+          <w:rFonts w:asciiTheme="majorHAnsi" w:eastAsiaTheme="minorHAnsi" w:hAnsiTheme="majorHAnsi" w:cstheme="minorBidi"/>
+          <w:lang w:eastAsia="en-US"/>
+        </w:rPr>
+        <w:t>timepoints</w:t>
+      </w:r>
+      <w:proofErr w:type="spellEnd"/>
+      <w:r>
+        <w:rPr>
+          <w:rFonts w:asciiTheme="majorHAnsi" w:eastAsiaTheme="minorHAnsi" w:hAnsiTheme="majorHAnsi" w:cstheme="minorBidi"/>
+          <w:lang w:eastAsia="en-US"/>
+        </w:rPr>
+        <w:t xml:space="preserve"> do they need to perform?</w:t>
+      </w:r>
+    </w:p>
+    <w:p>
+      <w:pPr>
+        <w:pStyle w:val="Heading3"/>
+      </w:pPr>
+    </w:p>
+    <w:p>
+      <w:pPr>
+        <w:pStyle w:val="Heading3"/>
+      </w:pPr>
+      <w:proofErr w:type="spellStart"/>
+      <w:r>
+        <w:t>Xenoline</w:t>
+      </w:r>
+      <w:proofErr w:type="spellEnd"/>
+      <w:r>
+        <w:t>:</w:t>
+      </w:r>
+    </w:p>
+    <w:p>
+      <w:pPr>
+        <w:pStyle w:val="ListParagraph"/>
+        <w:numPr>
+          <w:ilvl w:val="0"/>
+          <w:numId w:val="5"/>
+        </w:numPr>
+        <w:rPr>
+          <w:rFonts w:asciiTheme="majorHAnsi" w:eastAsiaTheme="minorHAnsi" w:hAnsiTheme="majorHAnsi" w:cstheme="minorBidi"/>
+          <w:lang w:eastAsia="en-US"/>
+        </w:rPr>
+      </w:pPr>
+      <w:r>
+        <w:rPr>
+          <w:rFonts w:asciiTheme="majorHAnsi" w:eastAsiaTheme="minorHAnsi" w:hAnsiTheme="majorHAnsi" w:cstheme="minorBidi"/>
+          <w:lang w:eastAsia="en-US"/>
+        </w:rPr>
+        <w:t>Met their team and discussed where each data type would go</w:t>
+      </w:r>
+      <w:r>
+        <w:rPr>
+          <w:rFonts w:asciiTheme="majorHAnsi" w:eastAsiaTheme="minorHAnsi" w:hAnsiTheme="majorHAnsi" w:cstheme="minorBidi"/>
+          <w:lang w:eastAsia="en-US"/>
+        </w:rPr>
+        <w:t>.</w:t>
+      </w:r>
+      <w:r>
+        <w:rPr>
+          <w:rFonts w:asciiTheme="majorHAnsi" w:eastAsiaTheme="minorHAnsi" w:hAnsiTheme="majorHAnsi" w:cstheme="minorBidi"/>
+          <w:lang w:eastAsia="en-US"/>
+        </w:rPr>
+        <w:t xml:space="preserve"> Their deadline has been extended by 6 months.</w:t>
+      </w:r>
+    </w:p>
+    <w:p>
+      <w:pPr>
+        <w:pStyle w:val="ListParagraph"/>
+        <w:numPr>
+          <w:ilvl w:val="0"/>
+          <w:numId w:val="5"/>
+        </w:numPr>
+        <w:rPr>
+          <w:rFonts w:asciiTheme="majorHAnsi" w:eastAsiaTheme="minorHAnsi" w:hAnsiTheme="majorHAnsi" w:cstheme="minorBidi"/>
+          <w:lang w:eastAsia="en-US"/>
+        </w:rPr>
+      </w:pPr>
+      <w:r>
+        <w:rPr>
+          <w:rFonts w:asciiTheme="majorHAnsi" w:eastAsiaTheme="minorHAnsi" w:hAnsiTheme="majorHAnsi" w:cstheme="minorBidi"/>
+          <w:lang w:eastAsia="en-US"/>
+        </w:rPr>
+        <w:t xml:space="preserve">Need to figure out which server will </w:t>
+      </w:r>
+      <w:r>
+        <w:rPr>
+          <w:rFonts w:asciiTheme="majorHAnsi" w:eastAsiaTheme="minorHAnsi" w:hAnsiTheme="majorHAnsi" w:cstheme="minorBidi"/>
+          <w:lang w:eastAsia="en-US"/>
+        </w:rPr>
+        <w:t xml:space="preserve">host their deep sequencing data and possibly </w:t>
+      </w:r>
+      <w:proofErr w:type="spellStart"/>
+      <w:r>
+        <w:rPr>
+          <w:rFonts w:asciiTheme="majorHAnsi" w:eastAsiaTheme="minorHAnsi" w:hAnsiTheme="majorHAnsi" w:cstheme="minorBidi"/>
+          <w:lang w:eastAsia="en-US"/>
+        </w:rPr>
+        <w:t>kinase</w:t>
+      </w:r>
+      <w:proofErr w:type="spellEnd"/>
+      <w:r>
+        <w:rPr>
+          <w:rFonts w:asciiTheme="majorHAnsi" w:eastAsiaTheme="minorHAnsi" w:hAnsiTheme="majorHAnsi" w:cstheme="minorBidi"/>
+          <w:lang w:eastAsia="en-US"/>
+        </w:rPr>
+        <w:t xml:space="preserve"> data.</w:t>
+      </w:r>
+      <w:r>
+        <w:rPr>
+          <w:rFonts w:asciiTheme="majorHAnsi" w:eastAsiaTheme="minorHAnsi" w:hAnsiTheme="majorHAnsi" w:cstheme="minorBidi"/>
+          <w:lang w:eastAsia="en-US"/>
+        </w:rPr>
+        <w:t xml:space="preserve"> Approximately 300GB.</w:t>
+      </w:r>
+      <w:r>
+        <w:rPr>
+          <w:rFonts w:asciiTheme="majorHAnsi" w:eastAsiaTheme="minorHAnsi" w:hAnsiTheme="majorHAnsi" w:cstheme="minorBidi"/>
+          <w:lang w:eastAsia="en-US"/>
+        </w:rPr>
+        <w:t xml:space="preserve"> After </w:t>
+      </w:r>
+      <w:proofErr w:type="spellStart"/>
+      <w:r>
+        <w:rPr>
+          <w:rFonts w:asciiTheme="majorHAnsi" w:eastAsiaTheme="minorHAnsi" w:hAnsiTheme="majorHAnsi" w:cstheme="minorBidi"/>
+          <w:lang w:eastAsia="en-US"/>
+        </w:rPr>
+        <w:t>Atasi</w:t>
+      </w:r>
+      <w:proofErr w:type="spellEnd"/>
+      <w:r>
+        <w:rPr>
+          <w:rFonts w:asciiTheme="majorHAnsi" w:eastAsiaTheme="minorHAnsi" w:hAnsiTheme="majorHAnsi" w:cstheme="minorBidi"/>
+          <w:lang w:eastAsia="en-US"/>
+        </w:rPr>
+        <w:t xml:space="preserve"> sends out the meeting minutes, </w:t>
+      </w:r>
+      <w:proofErr w:type="spellStart"/>
+      <w:r>
+        <w:rPr>
+          <w:rFonts w:asciiTheme="majorHAnsi" w:eastAsiaTheme="minorHAnsi" w:hAnsiTheme="majorHAnsi" w:cstheme="minorBidi"/>
+          <w:lang w:eastAsia="en-US"/>
+        </w:rPr>
+        <w:t>Mervi</w:t>
+      </w:r>
+      <w:proofErr w:type="spellEnd"/>
+      <w:r>
+        <w:rPr>
+          <w:rFonts w:asciiTheme="majorHAnsi" w:eastAsiaTheme="minorHAnsi" w:hAnsiTheme="majorHAnsi" w:cstheme="minorBidi"/>
+          <w:lang w:eastAsia="en-US"/>
+        </w:rPr>
+        <w:t xml:space="preserve"> will send a request for the server.</w:t>
+      </w:r>
+      <w:r>
+        <w:rPr>
+          <w:rFonts w:asciiTheme="majorHAnsi" w:eastAsiaTheme="minorHAnsi" w:hAnsiTheme="majorHAnsi" w:cstheme="minorBidi"/>
+          <w:lang w:eastAsia="en-US"/>
+        </w:rPr>
+        <w:t xml:space="preserve"> May need a short ARC document to describe access needs etc.</w:t>
       </w:r>
     </w:p>
     <w:p>
@@ -2008,6 +2621,42 @@
           <w:rFonts w:asciiTheme="majorHAnsi" w:eastAsiaTheme="minorHAnsi" w:hAnsiTheme="majorHAnsi" w:cstheme="minorBidi"/>
           <w:lang w:eastAsia="en-US"/>
         </w:rPr>
+        <w:t xml:space="preserve">All </w:t>
+      </w:r>
+      <w:proofErr w:type="spellStart"/>
+      <w:r>
+        <w:rPr>
+          <w:rFonts w:asciiTheme="majorHAnsi" w:eastAsiaTheme="minorHAnsi" w:hAnsiTheme="majorHAnsi" w:cstheme="minorBidi"/>
+          <w:lang w:eastAsia="en-US"/>
+        </w:rPr>
+        <w:t>Jboss</w:t>
+      </w:r>
+      <w:proofErr w:type="spellEnd"/>
+      <w:r>
+        <w:rPr>
+          <w:rFonts w:asciiTheme="majorHAnsi" w:eastAsiaTheme="minorHAnsi" w:hAnsiTheme="majorHAnsi" w:cstheme="minorBidi"/>
+          <w:lang w:eastAsia="en-US"/>
+        </w:rPr>
+        <w:t xml:space="preserve"> updates are complete for both projects.</w:t>
+      </w:r>
+    </w:p>
+    <w:p>
+      <w:pPr>
+        <w:pStyle w:val="ListParagraph"/>
+        <w:numPr>
+          <w:ilvl w:val="0"/>
+          <w:numId w:val="6"/>
+        </w:numPr>
+        <w:rPr>
+          <w:rFonts w:asciiTheme="majorHAnsi" w:eastAsiaTheme="minorHAnsi" w:hAnsiTheme="majorHAnsi" w:cstheme="minorBidi"/>
+          <w:lang w:eastAsia="en-US"/>
+        </w:rPr>
+      </w:pPr>
+      <w:r>
+        <w:rPr>
+          <w:rFonts w:asciiTheme="majorHAnsi" w:eastAsiaTheme="minorHAnsi" w:hAnsiTheme="majorHAnsi" w:cstheme="minorBidi"/>
+          <w:lang w:eastAsia="en-US"/>
+        </w:rPr>
         <w:t>Apache</w:t>
       </w:r>
       <w:r>
@@ -2022,7 +2671,30 @@
           <w:rFonts w:asciiTheme="majorHAnsi" w:eastAsiaTheme="minorHAnsi" w:hAnsiTheme="majorHAnsi" w:cstheme="minorBidi"/>
           <w:lang w:eastAsia="en-US"/>
         </w:rPr>
-        <w:t>were completed on STAGE and PROD</w:t>
+        <w:t xml:space="preserve">were completed on </w:t>
+      </w:r>
+      <w:proofErr w:type="spellStart"/>
+      <w:r>
+        <w:rPr>
+          <w:rFonts w:asciiTheme="majorHAnsi" w:eastAsiaTheme="minorHAnsi" w:hAnsiTheme="majorHAnsi" w:cstheme="minorBidi"/>
+          <w:lang w:eastAsia="en-US"/>
+        </w:rPr>
+        <w:t>caArray</w:t>
+      </w:r>
+      <w:proofErr w:type="spellEnd"/>
+      <w:r>
+        <w:rPr>
+          <w:rFonts w:asciiTheme="majorHAnsi" w:eastAsiaTheme="minorHAnsi" w:hAnsiTheme="majorHAnsi" w:cstheme="minorBidi"/>
+          <w:lang w:eastAsia="en-US"/>
+        </w:rPr>
+        <w:t xml:space="preserve"> </w:t>
+      </w:r>
+      <w:r>
+        <w:rPr>
+          <w:rFonts w:asciiTheme="majorHAnsi" w:eastAsiaTheme="minorHAnsi" w:hAnsiTheme="majorHAnsi" w:cstheme="minorBidi"/>
+          <w:lang w:eastAsia="en-US"/>
+        </w:rPr>
+        <w:t>STAGE and PROD</w:t>
       </w:r>
       <w:r>
         <w:rPr>
@@ -2037,6 +2709,42 @@
           <w:lang w:eastAsia="en-US"/>
         </w:rPr>
         <w:t xml:space="preserve"> Everything is working smoothly.</w:t>
+      </w:r>
+    </w:p>
+    <w:p>
+      <w:pPr>
+        <w:pStyle w:val="ListParagraph"/>
+        <w:numPr>
+          <w:ilvl w:val="0"/>
+          <w:numId w:val="6"/>
+        </w:numPr>
+        <w:rPr>
+          <w:rFonts w:asciiTheme="majorHAnsi" w:eastAsiaTheme="minorHAnsi" w:hAnsiTheme="majorHAnsi" w:cstheme="minorBidi"/>
+          <w:lang w:eastAsia="en-US"/>
+        </w:rPr>
+      </w:pPr>
+      <w:r>
+        <w:rPr>
+          <w:rFonts w:asciiTheme="majorHAnsi" w:eastAsiaTheme="minorHAnsi" w:hAnsiTheme="majorHAnsi" w:cstheme="minorBidi"/>
+          <w:lang w:eastAsia="en-US"/>
+        </w:rPr>
+        <w:t xml:space="preserve">Apache updates on </w:t>
+      </w:r>
+      <w:proofErr w:type="spellStart"/>
+      <w:r>
+        <w:rPr>
+          <w:rFonts w:asciiTheme="majorHAnsi" w:eastAsiaTheme="minorHAnsi" w:hAnsiTheme="majorHAnsi" w:cstheme="minorBidi"/>
+          <w:lang w:eastAsia="en-US"/>
+        </w:rPr>
+        <w:t>caIntegrator</w:t>
+      </w:r>
+      <w:proofErr w:type="spellEnd"/>
+      <w:r>
+        <w:rPr>
+          <w:rFonts w:asciiTheme="majorHAnsi" w:eastAsiaTheme="minorHAnsi" w:hAnsiTheme="majorHAnsi" w:cstheme="minorBidi"/>
+          <w:lang w:eastAsia="en-US"/>
+        </w:rPr>
+        <w:t xml:space="preserve"> STAGE and PROD will be done next week.</w:t>
       </w:r>
     </w:p>
     <w:p>
@@ -2376,7 +3084,23 @@
                 <w:rFonts w:asciiTheme="majorHAnsi" w:eastAsiaTheme="minorHAnsi" w:hAnsiTheme="majorHAnsi" w:cstheme="minorBidi"/>
                 <w:lang w:eastAsia="en-US"/>
               </w:rPr>
-              <w:t>Set up a meeting to discuss caGrid 1.2 upgrade</w:t>
+              <w:t xml:space="preserve">Set up a meeting to discuss </w:t>
+            </w:r>
+            <w:proofErr w:type="spellStart"/>
+            <w:r>
+              <w:rPr>
+                <w:rFonts w:asciiTheme="majorHAnsi" w:eastAsiaTheme="minorHAnsi" w:hAnsiTheme="majorHAnsi" w:cstheme="minorBidi"/>
+                <w:lang w:eastAsia="en-US"/>
+              </w:rPr>
+              <w:t>caGrid</w:t>
+            </w:r>
+            <w:proofErr w:type="spellEnd"/>
+            <w:r>
+              <w:rPr>
+                <w:rFonts w:asciiTheme="majorHAnsi" w:eastAsiaTheme="minorHAnsi" w:hAnsiTheme="majorHAnsi" w:cstheme="minorBidi"/>
+                <w:lang w:eastAsia="en-US"/>
+              </w:rPr>
+              <w:t xml:space="preserve"> 1.2 upgrade</w:t>
             </w:r>
           </w:p>
         </w:tc>
@@ -2478,12 +3202,39 @@
                 <w:lang w:eastAsia="en-US"/>
               </w:rPr>
             </w:pPr>
-            <w:r>
-              <w:rPr>
-                <w:rFonts w:asciiTheme="majorHAnsi" w:eastAsiaTheme="minorHAnsi" w:hAnsiTheme="majorHAnsi" w:cstheme="minorBidi"/>
-                <w:lang w:eastAsia="en-US"/>
-              </w:rPr>
-              <w:t>caArray and caIntegrator demos for JJ</w:t>
+            <w:proofErr w:type="spellStart"/>
+            <w:proofErr w:type="gramStart"/>
+            <w:r>
+              <w:rPr>
+                <w:rFonts w:asciiTheme="majorHAnsi" w:eastAsiaTheme="minorHAnsi" w:hAnsiTheme="majorHAnsi" w:cstheme="minorBidi"/>
+                <w:lang w:eastAsia="en-US"/>
+              </w:rPr>
+              <w:t>caArray</w:t>
+            </w:r>
+            <w:proofErr w:type="spellEnd"/>
+            <w:proofErr w:type="gramEnd"/>
+            <w:r>
+              <w:rPr>
+                <w:rFonts w:asciiTheme="majorHAnsi" w:eastAsiaTheme="minorHAnsi" w:hAnsiTheme="majorHAnsi" w:cstheme="minorBidi"/>
+                <w:lang w:eastAsia="en-US"/>
+              </w:rPr>
+              <w:t xml:space="preserve"> and </w:t>
+            </w:r>
+            <w:proofErr w:type="spellStart"/>
+            <w:r>
+              <w:rPr>
+                <w:rFonts w:asciiTheme="majorHAnsi" w:eastAsiaTheme="minorHAnsi" w:hAnsiTheme="majorHAnsi" w:cstheme="minorBidi"/>
+                <w:lang w:eastAsia="en-US"/>
+              </w:rPr>
+              <w:t>caIntegrator</w:t>
+            </w:r>
+            <w:proofErr w:type="spellEnd"/>
+            <w:r>
+              <w:rPr>
+                <w:rFonts w:asciiTheme="majorHAnsi" w:eastAsiaTheme="minorHAnsi" w:hAnsiTheme="majorHAnsi" w:cstheme="minorBidi"/>
+                <w:lang w:eastAsia="en-US"/>
+              </w:rPr>
+              <w:t xml:space="preserve"> demos for JJ</w:t>
             </w:r>
           </w:p>
         </w:tc>
@@ -2498,12 +3249,37 @@
                 <w:lang w:eastAsia="en-US"/>
               </w:rPr>
             </w:pPr>
-            <w:r>
-              <w:rPr>
-                <w:rFonts w:asciiTheme="majorHAnsi" w:eastAsiaTheme="minorHAnsi" w:hAnsiTheme="majorHAnsi" w:cstheme="minorBidi"/>
-                <w:lang w:eastAsia="en-US"/>
-              </w:rPr>
-              <w:t>Rashmi Srinivasa and Shine Jacob</w:t>
+            <w:proofErr w:type="spellStart"/>
+            <w:r>
+              <w:rPr>
+                <w:rFonts w:asciiTheme="majorHAnsi" w:eastAsiaTheme="minorHAnsi" w:hAnsiTheme="majorHAnsi" w:cstheme="minorBidi"/>
+                <w:lang w:eastAsia="en-US"/>
+              </w:rPr>
+              <w:t>Rashmi</w:t>
+            </w:r>
+            <w:proofErr w:type="spellEnd"/>
+            <w:r>
+              <w:rPr>
+                <w:rFonts w:asciiTheme="majorHAnsi" w:eastAsiaTheme="minorHAnsi" w:hAnsiTheme="majorHAnsi" w:cstheme="minorBidi"/>
+                <w:lang w:eastAsia="en-US"/>
+              </w:rPr>
+              <w:t xml:space="preserve"> </w:t>
+            </w:r>
+            <w:proofErr w:type="spellStart"/>
+            <w:r>
+              <w:rPr>
+                <w:rFonts w:asciiTheme="majorHAnsi" w:eastAsiaTheme="minorHAnsi" w:hAnsiTheme="majorHAnsi" w:cstheme="minorBidi"/>
+                <w:lang w:eastAsia="en-US"/>
+              </w:rPr>
+              <w:t>Srinivasa</w:t>
+            </w:r>
+            <w:proofErr w:type="spellEnd"/>
+            <w:r>
+              <w:rPr>
+                <w:rFonts w:asciiTheme="majorHAnsi" w:eastAsiaTheme="minorHAnsi" w:hAnsiTheme="majorHAnsi" w:cstheme="minorBidi"/>
+                <w:lang w:eastAsia="en-US"/>
+              </w:rPr>
+              <w:t xml:space="preserve"> and Shine Jacob</w:t>
             </w:r>
           </w:p>
         </w:tc>
@@ -2578,7 +3354,23 @@
                 <w:rFonts w:asciiTheme="majorHAnsi" w:eastAsiaTheme="minorHAnsi" w:hAnsiTheme="majorHAnsi" w:cstheme="minorBidi"/>
                 <w:lang w:eastAsia="en-US"/>
               </w:rPr>
-              <w:t>Talk to the UPT team re: dissuading caArray users from creating groups within UPT.</w:t>
+              <w:t xml:space="preserve">Talk to the UPT team re: dissuading </w:t>
+            </w:r>
+            <w:proofErr w:type="spellStart"/>
+            <w:r>
+              <w:rPr>
+                <w:rFonts w:asciiTheme="majorHAnsi" w:eastAsiaTheme="minorHAnsi" w:hAnsiTheme="majorHAnsi" w:cstheme="minorBidi"/>
+                <w:lang w:eastAsia="en-US"/>
+              </w:rPr>
+              <w:t>caArray</w:t>
+            </w:r>
+            <w:proofErr w:type="spellEnd"/>
+            <w:r>
+              <w:rPr>
+                <w:rFonts w:asciiTheme="majorHAnsi" w:eastAsiaTheme="minorHAnsi" w:hAnsiTheme="majorHAnsi" w:cstheme="minorBidi"/>
+                <w:lang w:eastAsia="en-US"/>
+              </w:rPr>
+              <w:t xml:space="preserve"> users from creating groups within UPT.</w:t>
             </w:r>
           </w:p>
         </w:tc>
@@ -2605,8 +3397,17 @@
                 <w:rFonts w:asciiTheme="majorHAnsi" w:eastAsiaTheme="minorHAnsi" w:hAnsiTheme="majorHAnsi" w:cstheme="minorBidi"/>
                 <w:lang w:eastAsia="en-US"/>
               </w:rPr>
-              <w:t xml:space="preserve"> and Larry Brem</w:t>
-            </w:r>
+              <w:t xml:space="preserve"> and Larry </w:t>
+            </w:r>
+            <w:proofErr w:type="spellStart"/>
+            <w:r>
+              <w:rPr>
+                <w:rFonts w:asciiTheme="majorHAnsi" w:eastAsiaTheme="minorHAnsi" w:hAnsiTheme="majorHAnsi" w:cstheme="minorBidi"/>
+                <w:lang w:eastAsia="en-US"/>
+              </w:rPr>
+              <w:t>Brem</w:t>
+            </w:r>
+            <w:proofErr w:type="spellEnd"/>
           </w:p>
         </w:tc>
         <w:tc>
@@ -2716,6 +3517,7 @@
                 <w:lang w:eastAsia="en-US"/>
               </w:rPr>
             </w:pPr>
+            <w:proofErr w:type="spellStart"/>
             <w:r>
               <w:rPr>
                 <w:rFonts w:asciiTheme="majorHAnsi" w:eastAsiaTheme="minorHAnsi" w:hAnsiTheme="majorHAnsi" w:cstheme="minorBidi"/>
@@ -2723,6 +3525,7 @@
               </w:rPr>
               <w:t>Juli</w:t>
             </w:r>
+            <w:proofErr w:type="spellEnd"/>
           </w:p>
         </w:tc>
         <w:tc>
@@ -2817,7 +3620,23 @@
                 <w:rFonts w:asciiTheme="majorHAnsi" w:eastAsiaTheme="minorHAnsi" w:hAnsiTheme="majorHAnsi" w:cstheme="minorBidi"/>
                 <w:lang w:eastAsia="en-US"/>
               </w:rPr>
-              <w:t>Links to the caArray User’s Guide on the Download Center -&gt; Download page are incorrect.</w:t>
+              <w:t xml:space="preserve">Links to the </w:t>
+            </w:r>
+            <w:proofErr w:type="spellStart"/>
+            <w:r>
+              <w:rPr>
+                <w:rFonts w:asciiTheme="majorHAnsi" w:eastAsiaTheme="minorHAnsi" w:hAnsiTheme="majorHAnsi" w:cstheme="minorBidi"/>
+                <w:lang w:eastAsia="en-US"/>
+              </w:rPr>
+              <w:t>caArray</w:t>
+            </w:r>
+            <w:proofErr w:type="spellEnd"/>
+            <w:r>
+              <w:rPr>
+                <w:rFonts w:asciiTheme="majorHAnsi" w:eastAsiaTheme="minorHAnsi" w:hAnsiTheme="majorHAnsi" w:cstheme="minorBidi"/>
+                <w:lang w:eastAsia="en-US"/>
+              </w:rPr>
+              <w:t xml:space="preserve"> User’s Guide on the Download Center -&gt; Download page are incorrect.</w:t>
             </w:r>
           </w:p>
         </w:tc>
@@ -2832,13 +3651,31 @@
                 <w:lang w:eastAsia="en-US"/>
               </w:rPr>
             </w:pPr>
-            <w:r>
-              <w:rPr>
-                <w:rFonts w:asciiTheme="majorHAnsi" w:eastAsiaTheme="minorHAnsi" w:hAnsiTheme="majorHAnsi" w:cstheme="minorBidi"/>
-                <w:lang w:eastAsia="en-US"/>
-              </w:rPr>
-              <w:t>Rashmi Srinivasa</w:t>
-            </w:r>
+            <w:proofErr w:type="spellStart"/>
+            <w:r>
+              <w:rPr>
+                <w:rFonts w:asciiTheme="majorHAnsi" w:eastAsiaTheme="minorHAnsi" w:hAnsiTheme="majorHAnsi" w:cstheme="minorBidi"/>
+                <w:lang w:eastAsia="en-US"/>
+              </w:rPr>
+              <w:t>Rashmi</w:t>
+            </w:r>
+            <w:proofErr w:type="spellEnd"/>
+            <w:r>
+              <w:rPr>
+                <w:rFonts w:asciiTheme="majorHAnsi" w:eastAsiaTheme="minorHAnsi" w:hAnsiTheme="majorHAnsi" w:cstheme="minorBidi"/>
+                <w:lang w:eastAsia="en-US"/>
+              </w:rPr>
+              <w:t xml:space="preserve"> </w:t>
+            </w:r>
+            <w:proofErr w:type="spellStart"/>
+            <w:r>
+              <w:rPr>
+                <w:rFonts w:asciiTheme="majorHAnsi" w:eastAsiaTheme="minorHAnsi" w:hAnsiTheme="majorHAnsi" w:cstheme="minorBidi"/>
+                <w:lang w:eastAsia="en-US"/>
+              </w:rPr>
+              <w:t>Srinivasa</w:t>
+            </w:r>
+            <w:proofErr w:type="spellEnd"/>
           </w:p>
         </w:tc>
         <w:tc>
@@ -2912,8 +3749,17 @@
                 <w:rFonts w:asciiTheme="majorHAnsi" w:eastAsiaTheme="minorHAnsi" w:hAnsiTheme="majorHAnsi" w:cstheme="minorBidi"/>
                 <w:lang w:eastAsia="en-US"/>
               </w:rPr>
-              <w:t>Create sample experiments in caArray</w:t>
-            </w:r>
+              <w:t xml:space="preserve">Create sample experiments in </w:t>
+            </w:r>
+            <w:proofErr w:type="spellStart"/>
+            <w:r>
+              <w:rPr>
+                <w:rFonts w:asciiTheme="majorHAnsi" w:eastAsiaTheme="minorHAnsi" w:hAnsiTheme="majorHAnsi" w:cstheme="minorBidi"/>
+                <w:lang w:eastAsia="en-US"/>
+              </w:rPr>
+              <w:t>caArray</w:t>
+            </w:r>
+            <w:proofErr w:type="spellEnd"/>
             <w:r>
               <w:rPr>
                 <w:rFonts w:asciiTheme="majorHAnsi" w:eastAsiaTheme="minorHAnsi" w:hAnsiTheme="majorHAnsi" w:cstheme="minorBidi"/>

</xml_diff>